<commit_message>
Meeting Minutes Files deleted redundancies
</commit_message>
<xml_diff>
--- a/Meetings/Charleroi-Workshop-20131022-25/OpenETCS_WP3_TF_MoMs_2013W43.docx
+++ b/Meetings/Charleroi-Workshop-20131022-25/OpenETCS_WP3_TF_MoMs_2013W43.docx
@@ -1456,7 +1456,7 @@
               <w:rPr>
                 <w:sz w:val="22"/>
               </w:rPr>
-              <w:t>Alstom (Cetic)</w:t>
+              <w:t>Cetic</w:t>
             </w:r>
           </w:p>
         </w:tc>
@@ -1968,7 +1968,7 @@
               <w:rPr>
                 <w:sz w:val="22"/>
               </w:rPr>
-              <w:t>NS</w:t>
+              <w:t>L’loyds Register Rail</w:t>
             </w:r>
           </w:p>
         </w:tc>
@@ -4123,7 +4123,7 @@
                 <v:shape id="_x0000_i1025" type="#_x0000_t75" style="width:77.25pt;height:49.5pt" o:ole="">
                   <v:imagedata r:id="rId8" o:title=""/>
                 </v:shape>
-                <o:OLEObject Type="Embed" ProgID="Excel.Sheet.8" ShapeID="_x0000_i1025" DrawAspect="Icon" ObjectID="_1447492309" r:id="rId9"/>
+                <o:OLEObject Type="Embed" ProgID="Excel.Sheet.8" ShapeID="_x0000_i1025" DrawAspect="Icon" ObjectID="_1447492346" r:id="rId9"/>
               </w:object>
             </w:r>
           </w:p>
@@ -4585,7 +4585,7 @@
         <w:noProof/>
         <w:sz w:val="18"/>
       </w:rPr>
-      <w:t>1</w:t>
+      <w:t>2</w:t>
     </w:r>
     <w:r>
       <w:rPr>

</xml_diff>